<commit_message>
Atualizando modelagem do banco, proposta e comentários no código.
</commit_message>
<xml_diff>
--- a/proposta-exemplo.docx
+++ b/proposta-exemplo.docx
@@ -347,61 +347,6 @@
           <w:sz w:val="22"/>
           <w:shd w:fill="auto" w:val="clear"/>
         </w:rPr>
-        <w:t xml:space="preserve">Unidade: </w:t>
-      </w:r>
-      <w:r>
-        <w:rPr>
-          <w:rFonts w:ascii="Aptos" w:hAnsi="Aptos" w:cs="Aptos" w:eastAsia="Aptos"/>
-          <w:color w:val="auto"/>
-          <w:spacing w:val="0"/>
-          <w:position w:val="0"/>
-          <w:sz w:val="22"/>
-          <w:shd w:fill="auto" w:val="clear"/>
-        </w:rPr>
-        <w:t xml:space="preserve">Unidade</w:t>
-      </w:r>
-    </w:p>
-    <w:p>
-      <w:pPr>
-        <w:spacing w:before="0" w:after="0" w:line="240"/>
-        <w:ind w:right="0" w:left="0" w:firstLine="0"/>
-        <w:jc w:val="left"/>
-        <w:rPr>
-          <w:rFonts w:ascii="Aptos" w:hAnsi="Aptos" w:cs="Aptos" w:eastAsia="Aptos"/>
-          <w:b/>
-          <w:color w:val="auto"/>
-          <w:spacing w:val="0"/>
-          <w:position w:val="0"/>
-          <w:sz w:val="22"/>
-          <w:shd w:fill="auto" w:val="clear"/>
-        </w:rPr>
-      </w:pPr>
-    </w:p>
-    <w:p>
-      <w:pPr>
-        <w:spacing w:before="0" w:after="0" w:line="240"/>
-        <w:ind w:right="0" w:left="0" w:firstLine="0"/>
-        <w:jc w:val="left"/>
-        <w:rPr>
-          <w:rFonts w:ascii="Aptos" w:hAnsi="Aptos" w:cs="Aptos" w:eastAsia="Aptos"/>
-          <w:b/>
-          <w:color w:val="auto"/>
-          <w:spacing w:val="0"/>
-          <w:position w:val="0"/>
-          <w:sz w:val="22"/>
-          <w:shd w:fill="auto" w:val="clear"/>
-        </w:rPr>
-      </w:pPr>
-      <w:r>
-        <w:rPr>
-          <w:rFonts w:ascii="Aptos" w:hAnsi="Aptos" w:cs="Aptos" w:eastAsia="Aptos"/>
-          <w:b/>
-          <w:color w:val="auto"/>
-          <w:spacing w:val="0"/>
-          <w:position w:val="0"/>
-          <w:sz w:val="22"/>
-          <w:shd w:fill="auto" w:val="clear"/>
-        </w:rPr>
         <w:t xml:space="preserve">Quantidade Total: </w:t>
       </w:r>
       <w:r>
@@ -494,7 +439,6 @@
         <w:jc w:val="left"/>
         <w:rPr>
           <w:rFonts w:ascii="Aptos" w:hAnsi="Aptos" w:cs="Aptos" w:eastAsia="Aptos"/>
-          <w:b/>
           <w:color w:val="auto"/>
           <w:spacing w:val="0"/>
           <w:position w:val="0"/>
@@ -548,6 +492,49 @@
         <w:jc w:val="left"/>
         <w:rPr>
           <w:rFonts w:ascii="Aptos" w:hAnsi="Aptos" w:cs="Aptos" w:eastAsia="Aptos"/>
+          <w:b/>
+          <w:color w:val="auto"/>
+          <w:spacing w:val="0"/>
+          <w:position w:val="0"/>
+          <w:sz w:val="22"/>
+          <w:shd w:fill="auto" w:val="clear"/>
+        </w:rPr>
+      </w:pPr>
+      <w:r>
+        <w:rPr>
+          <w:rFonts w:ascii="Aptos" w:hAnsi="Aptos" w:cs="Aptos" w:eastAsia="Aptos"/>
+          <w:b/>
+          <w:color w:val="auto"/>
+          <w:spacing w:val="0"/>
+          <w:position w:val="0"/>
+          <w:sz w:val="22"/>
+          <w:shd w:fill="auto" w:val="clear"/>
+        </w:rPr>
+        <w:t xml:space="preserve">Data de Entrega: 22/02/2025</w:t>
+      </w:r>
+    </w:p>
+    <w:p>
+      <w:pPr>
+        <w:spacing w:before="0" w:after="0" w:line="240"/>
+        <w:ind w:right="0" w:left="0" w:firstLine="0"/>
+        <w:jc w:val="left"/>
+        <w:rPr>
+          <w:rFonts w:ascii="Aptos" w:hAnsi="Aptos" w:cs="Aptos" w:eastAsia="Aptos"/>
+          <w:color w:val="auto"/>
+          <w:spacing w:val="0"/>
+          <w:position w:val="0"/>
+          <w:sz w:val="22"/>
+          <w:shd w:fill="auto" w:val="clear"/>
+        </w:rPr>
+      </w:pPr>
+    </w:p>
+    <w:p>
+      <w:pPr>
+        <w:spacing w:before="0" w:after="0" w:line="240"/>
+        <w:ind w:right="0" w:left="0" w:firstLine="0"/>
+        <w:jc w:val="left"/>
+        <w:rPr>
+          <w:rFonts w:ascii="Aptos" w:hAnsi="Aptos" w:cs="Aptos" w:eastAsia="Aptos"/>
           <w:color w:val="auto"/>
           <w:spacing w:val="0"/>
           <w:position w:val="0"/>
@@ -942,6 +929,32 @@
           <w:shd w:fill="auto" w:val="clear"/>
         </w:rPr>
         <w:t xml:space="preserve">CEP: 03077000</w:t>
+      </w:r>
+    </w:p>
+    <w:p>
+      <w:pPr>
+        <w:spacing w:before="0" w:after="0" w:line="259"/>
+        <w:ind w:right="0" w:left="0" w:firstLine="0"/>
+        <w:jc w:val="left"/>
+        <w:rPr>
+          <w:rFonts w:ascii="Aptos" w:hAnsi="Aptos" w:cs="Aptos" w:eastAsia="Aptos"/>
+          <w:color w:val="auto"/>
+          <w:spacing w:val="0"/>
+          <w:position w:val="0"/>
+          <w:sz w:val="22"/>
+          <w:shd w:fill="auto" w:val="clear"/>
+        </w:rPr>
+      </w:pPr>
+      <w:r>
+        <w:rPr>
+          <w:rFonts w:ascii="Aptos" w:hAnsi="Aptos" w:cs="Aptos" w:eastAsia="Aptos"/>
+          <w:color w:val="auto"/>
+          <w:spacing w:val="0"/>
+          <w:position w:val="0"/>
+          <w:sz w:val="22"/>
+          <w:shd w:fill="auto" w:val="clear"/>
+        </w:rPr>
+        <w:t xml:space="preserve">CNPJ: 12.345.678/0001-99</w:t>
       </w:r>
     </w:p>
     <w:p>

</xml_diff>